<commit_message>
Updated Assignments and Testcases.docx
</commit_message>
<xml_diff>
--- a/Assignments and Testcases.docx
+++ b/Assignments and Testcases.docx
@@ -1271,6 +1271,96 @@
           </wp:inline>
         </w:drawing>
       </w:r>
+    </w:p>
+    <w:p>
+      <w:r>
+        <w:br w:type="page"/>
+      </w:r>
+    </w:p>
+    <w:p>
+      <w:pPr>
+        <w:pStyle w:val="Heading2"/>
+      </w:pPr>
+      <w:r>
+        <w:lastRenderedPageBreak/>
+        <w:t>Assignment on Static Counter - Level 2</w:t>
+      </w:r>
+      <w:r>
+        <w:t xml:space="preserve"> [Repeated]</w:t>
+      </w:r>
+    </w:p>
+    <w:p>
+      <w:r>
+        <w:rPr>
+          <w:noProof/>
+        </w:rPr>
+        <w:drawing>
+          <wp:inline distT="0" distB="0" distL="0" distR="0">
+            <wp:extent cx="5731510" cy="1761753"/>
+            <wp:effectExtent l="19050" t="0" r="2540" b="0"/>
+            <wp:docPr id="1" name="Picture 2"/>
+            <wp:cNvGraphicFramePr>
+              <a:graphicFrameLocks xmlns:a="http://schemas.openxmlformats.org/drawingml/2006/main" noChangeAspect="1"/>
+            </wp:cNvGraphicFramePr>
+            <a:graphic xmlns:a="http://schemas.openxmlformats.org/drawingml/2006/main">
+              <a:graphicData uri="http://schemas.openxmlformats.org/drawingml/2006/picture">
+                <pic:pic xmlns:pic="http://schemas.openxmlformats.org/drawingml/2006/picture">
+                  <pic:nvPicPr>
+                    <pic:cNvPr id="0" name="Picture 2"/>
+                    <pic:cNvPicPr>
+                      <a:picLocks noChangeAspect="1" noChangeArrowheads="1"/>
+                    </pic:cNvPicPr>
+                  </pic:nvPicPr>
+                  <pic:blipFill>
+                    <a:blip r:embed="rId19"/>
+                    <a:srcRect/>
+                    <a:stretch>
+                      <a:fillRect/>
+                    </a:stretch>
+                  </pic:blipFill>
+                  <pic:spPr bwMode="auto">
+                    <a:xfrm>
+                      <a:off x="0" y="0"/>
+                      <a:ext cx="5731510" cy="1761753"/>
+                    </a:xfrm>
+                    <a:prstGeom prst="rect">
+                      <a:avLst/>
+                    </a:prstGeom>
+                    <a:noFill/>
+                    <a:ln w="9525">
+                      <a:noFill/>
+                      <a:miter lim="800000"/>
+                      <a:headEnd/>
+                      <a:tailEnd/>
+                    </a:ln>
+                  </pic:spPr>
+                </pic:pic>
+              </a:graphicData>
+            </a:graphic>
+          </wp:inline>
+        </w:drawing>
+      </w:r>
+    </w:p>
+    <w:p>
+      <w:pPr>
+        <w:rPr>
+          <w:i/>
+        </w:rPr>
+      </w:pPr>
+      <w:r>
+        <w:rPr>
+          <w:i/>
+          <w:highlight w:val="yellow"/>
+        </w:rPr>
+        <w:t>What is the above Testcase checking for?</w:t>
+      </w:r>
+    </w:p>
+    <w:p>
+      <w:pPr>
+        <w:rPr>
+          <w:i/>
+        </w:rPr>
+      </w:pPr>
     </w:p>
     <w:p/>
     <w:p/>

</xml_diff>

<commit_message>
infinity_it.py post troubleshooting contd1 and adding care_hospital_lab_bill.py
</commit_message>
<xml_diff>
--- a/Assignments and Testcases.docx
+++ b/Assignments and Testcases.docx
@@ -2,6 +2,20 @@
 <file path=word/document.xml><?xml version="1.0" encoding="utf-8"?>
 <w:document xmlns:ve="http://schemas.openxmlformats.org/markup-compatibility/2006" xmlns:o="urn:schemas-microsoft-com:office:office" xmlns:r="http://schemas.openxmlformats.org/officeDocument/2006/relationships" xmlns:m="http://schemas.openxmlformats.org/officeDocument/2006/math" xmlns:v="urn:schemas-microsoft-com:vml" xmlns:wp="http://schemas.openxmlformats.org/drawingml/2006/wordprocessingDrawing" xmlns:w10="urn:schemas-microsoft-com:office:word" xmlns:w="http://schemas.openxmlformats.org/wordprocessingml/2006/main" xmlns:wne="http://schemas.microsoft.com/office/word/2006/wordml">
   <w:body>
+    <w:p>
+      <w:pPr>
+        <w:pStyle w:val="Heading1"/>
+        <w:rPr>
+          <w:noProof/>
+        </w:rPr>
+      </w:pPr>
+      <w:r>
+        <w:rPr>
+          <w:noProof/>
+        </w:rPr>
+        <w:t>Assignment Set 3</w:t>
+      </w:r>
+    </w:p>
     <w:p>
       <w:pPr>
         <w:pStyle w:val="Heading2"/>
@@ -1817,6 +1831,457 @@
         <w:br w:type="page"/>
       </w:r>
     </w:p>
+    <w:p>
+      <w:pPr>
+        <w:pStyle w:val="Heading2"/>
+      </w:pPr>
+      <w:r>
+        <w:lastRenderedPageBreak/>
+        <w:t>Assignment on Dependency &amp; Static - Level 2</w:t>
+      </w:r>
+    </w:p>
+    <w:p>
+      <w:r>
+        <w:t>Care hospital management wants to calculate the charge of lab tests done by its patients.</w:t>
+      </w:r>
+      <w:r>
+        <w:br/>
+        <w:t>Write a python program to implement the class diagram given below.</w:t>
+      </w:r>
+    </w:p>
+    <w:p>
+      <w:r>
+        <w:rPr>
+          <w:noProof/>
+        </w:rPr>
+        <w:drawing>
+          <wp:inline distT="0" distB="0" distL="0" distR="0">
+            <wp:extent cx="5731510" cy="1781254"/>
+            <wp:effectExtent l="19050" t="0" r="2540" b="0"/>
+            <wp:docPr id="12" name="Picture 11"/>
+            <wp:cNvGraphicFramePr>
+              <a:graphicFrameLocks xmlns:a="http://schemas.openxmlformats.org/drawingml/2006/main" noChangeAspect="1"/>
+            </wp:cNvGraphicFramePr>
+            <a:graphic xmlns:a="http://schemas.openxmlformats.org/drawingml/2006/main">
+              <a:graphicData uri="http://schemas.openxmlformats.org/drawingml/2006/picture">
+                <pic:pic xmlns:pic="http://schemas.openxmlformats.org/drawingml/2006/picture">
+                  <pic:nvPicPr>
+                    <pic:cNvPr id="0" name="Picture 11"/>
+                    <pic:cNvPicPr>
+                      <a:picLocks noChangeAspect="1" noChangeArrowheads="1"/>
+                    </pic:cNvPicPr>
+                  </pic:nvPicPr>
+                  <pic:blipFill>
+                    <a:blip r:embed="rId23"/>
+                    <a:srcRect/>
+                    <a:stretch>
+                      <a:fillRect/>
+                    </a:stretch>
+                  </pic:blipFill>
+                  <pic:spPr bwMode="auto">
+                    <a:xfrm>
+                      <a:off x="0" y="0"/>
+                      <a:ext cx="5731510" cy="1781254"/>
+                    </a:xfrm>
+                    <a:prstGeom prst="rect">
+                      <a:avLst/>
+                    </a:prstGeom>
+                    <a:noFill/>
+                    <a:ln w="9525">
+                      <a:noFill/>
+                      <a:miter lim="800000"/>
+                      <a:headEnd/>
+                      <a:tailEnd/>
+                    </a:ln>
+                  </pic:spPr>
+                </pic:pic>
+              </a:graphicData>
+            </a:graphic>
+          </wp:inline>
+        </w:drawing>
+      </w:r>
+    </w:p>
+    <w:p>
+      <w:r>
+        <w:rPr>
+          <w:b/>
+          <w:bCs/>
+        </w:rPr>
+        <w:t>Class Description:</w:t>
+      </w:r>
+      <w:r>
+        <w:rPr>
+          <w:b/>
+          <w:bCs/>
+        </w:rPr>
+        <w:br/>
+        <w:t>LabTestRepository class:</w:t>
+      </w:r>
+    </w:p>
+    <w:p>
+      <w:pPr>
+        <w:numPr>
+          <w:ilvl w:val="0"/>
+          <w:numId w:val="9"/>
+        </w:numPr>
+      </w:pPr>
+      <w:r>
+        <w:rPr>
+          <w:b/>
+          <w:bCs/>
+        </w:rPr>
+        <w:t>list_of_hospital_lab_test_ids:</w:t>
+      </w:r>
+      <w:r>
+        <w:t> Static list which contains the list of test ids of lab tests available in the hospital</w:t>
+      </w:r>
+    </w:p>
+    <w:p>
+      <w:pPr>
+        <w:numPr>
+          <w:ilvl w:val="0"/>
+          <w:numId w:val="9"/>
+        </w:numPr>
+      </w:pPr>
+      <w:r>
+        <w:rPr>
+          <w:b/>
+          <w:bCs/>
+        </w:rPr>
+        <w:t>list_of_lab_test_charge:</w:t>
+      </w:r>
+      <w:r>
+        <w:t> Static list which contains the charge of the lab tests available in the hospital</w:t>
+      </w:r>
+    </w:p>
+    <w:p>
+      <w:pPr>
+        <w:numPr>
+          <w:ilvl w:val="0"/>
+          <w:numId w:val="9"/>
+        </w:numPr>
+      </w:pPr>
+      <w:r>
+        <w:t>The above two lists have one-to-one correspondence</w:t>
+      </w:r>
+    </w:p>
+    <w:p>
+      <w:pPr>
+        <w:numPr>
+          <w:ilvl w:val="0"/>
+          <w:numId w:val="9"/>
+        </w:numPr>
+      </w:pPr>
+      <w:r>
+        <w:rPr>
+          <w:b/>
+          <w:bCs/>
+        </w:rPr>
+        <w:t>get_test_charge(lab_test_id):</w:t>
+      </w:r>
+      <w:r>
+        <w:t> Accept a lab test id and return the corresponding lab test charge. If lab test id is invalid, return -1</w:t>
+      </w:r>
+    </w:p>
+    <w:p>
+      <w:r>
+        <w:t> </w:t>
+      </w:r>
+    </w:p>
+    <w:p>
+      <w:r>
+        <w:rPr>
+          <w:b/>
+          <w:bCs/>
+        </w:rPr>
+        <w:t>Patient class:</w:t>
+      </w:r>
+    </w:p>
+    <w:p>
+      <w:pPr>
+        <w:numPr>
+          <w:ilvl w:val="0"/>
+          <w:numId w:val="10"/>
+        </w:numPr>
+      </w:pPr>
+      <w:r>
+        <w:rPr>
+          <w:b/>
+          <w:bCs/>
+        </w:rPr>
+        <w:t>list_of_lab_test_ids:</w:t>
+      </w:r>
+      <w:r>
+        <w:t> Instance variable which contains the list of test ids of lab tests done by the patient</w:t>
+      </w:r>
+    </w:p>
+    <w:p>
+      <w:pPr>
+        <w:numPr>
+          <w:ilvl w:val="0"/>
+          <w:numId w:val="10"/>
+        </w:numPr>
+      </w:pPr>
+      <w:r>
+        <w:rPr>
+          <w:b/>
+          <w:bCs/>
+        </w:rPr>
+        <w:t>calculate_lab_test_charge():</w:t>
+      </w:r>
+      <w:r>
+        <w:t> Calculate total charge of the lab tests done by the patient</w:t>
+      </w:r>
+    </w:p>
+    <w:p>
+      <w:pPr>
+        <w:numPr>
+          <w:ilvl w:val="1"/>
+          <w:numId w:val="10"/>
+        </w:numPr>
+      </w:pPr>
+      <w:r>
+        <w:t>Calculate total lab test charge based on test charge of each lab test done by the patient</w:t>
+      </w:r>
+    </w:p>
+    <w:p>
+      <w:pPr>
+        <w:numPr>
+          <w:ilvl w:val="1"/>
+          <w:numId w:val="10"/>
+        </w:numPr>
+      </w:pPr>
+      <w:r>
+        <w:t>If any lab test id provided by the patient is invalid, consider its charge to be 0</w:t>
+      </w:r>
+    </w:p>
+    <w:p>
+      <w:pPr>
+        <w:numPr>
+          <w:ilvl w:val="1"/>
+          <w:numId w:val="10"/>
+        </w:numPr>
+      </w:pPr>
+      <w:r>
+        <w:t>Initialize attribute, lab_test_charge with the total lab test charge</w:t>
+      </w:r>
+    </w:p>
+    <w:p>
+      <w:r>
+        <w:rPr>
+          <w:b/>
+          <w:bCs/>
+        </w:rPr>
+        <w:t>Note: </w:t>
+      </w:r>
+      <w:r>
+        <w:t>Perform case sensitive string comparison  </w:t>
+      </w:r>
+      <w:r>
+        <w:br/>
+      </w:r>
+      <w:r>
+        <w:br/>
+      </w:r>
+      <w:r>
+        <w:rPr>
+          <w:b/>
+          <w:bCs/>
+        </w:rPr>
+        <w:t>For testing:</w:t>
+      </w:r>
+    </w:p>
+    <w:p>
+      <w:pPr>
+        <w:numPr>
+          <w:ilvl w:val="0"/>
+          <w:numId w:val="11"/>
+        </w:numPr>
+      </w:pPr>
+      <w:r>
+        <w:t>Create objects of Patient class</w:t>
+      </w:r>
+    </w:p>
+    <w:p>
+      <w:pPr>
+        <w:numPr>
+          <w:ilvl w:val="0"/>
+          <w:numId w:val="11"/>
+        </w:numPr>
+      </w:pPr>
+      <w:r>
+        <w:lastRenderedPageBreak/>
+        <w:t>Invoke calculate_lab_test_charge() on Patient object</w:t>
+      </w:r>
+    </w:p>
+    <w:p>
+      <w:pPr>
+        <w:numPr>
+          <w:ilvl w:val="0"/>
+          <w:numId w:val="11"/>
+        </w:numPr>
+      </w:pPr>
+      <w:r>
+        <w:t>Display patient name, patient id, test ids of lab tests done by the patient and total lab test charge</w:t>
+      </w:r>
+    </w:p>
+    <w:p>
+      <w:r>
+        <w:t>Verification: [All Pass]</w:t>
+      </w:r>
+    </w:p>
+    <w:p>
+      <w:r>
+        <w:rPr>
+          <w:noProof/>
+        </w:rPr>
+        <w:drawing>
+          <wp:inline distT="0" distB="0" distL="0" distR="0">
+            <wp:extent cx="5731510" cy="3026012"/>
+            <wp:effectExtent l="19050" t="0" r="2540" b="0"/>
+            <wp:docPr id="22" name="Picture 14"/>
+            <wp:cNvGraphicFramePr>
+              <a:graphicFrameLocks xmlns:a="http://schemas.openxmlformats.org/drawingml/2006/main" noChangeAspect="1"/>
+            </wp:cNvGraphicFramePr>
+            <a:graphic xmlns:a="http://schemas.openxmlformats.org/drawingml/2006/main">
+              <a:graphicData uri="http://schemas.openxmlformats.org/drawingml/2006/picture">
+                <pic:pic xmlns:pic="http://schemas.openxmlformats.org/drawingml/2006/picture">
+                  <pic:nvPicPr>
+                    <pic:cNvPr id="0" name="Picture 14"/>
+                    <pic:cNvPicPr>
+                      <a:picLocks noChangeAspect="1" noChangeArrowheads="1"/>
+                    </pic:cNvPicPr>
+                  </pic:nvPicPr>
+                  <pic:blipFill>
+                    <a:blip r:embed="rId24"/>
+                    <a:srcRect/>
+                    <a:stretch>
+                      <a:fillRect/>
+                    </a:stretch>
+                  </pic:blipFill>
+                  <pic:spPr bwMode="auto">
+                    <a:xfrm>
+                      <a:off x="0" y="0"/>
+                      <a:ext cx="5731510" cy="3026012"/>
+                    </a:xfrm>
+                    <a:prstGeom prst="rect">
+                      <a:avLst/>
+                    </a:prstGeom>
+                    <a:noFill/>
+                    <a:ln w="9525">
+                      <a:noFill/>
+                      <a:miter lim="800000"/>
+                      <a:headEnd/>
+                      <a:tailEnd/>
+                    </a:ln>
+                  </pic:spPr>
+                </pic:pic>
+              </a:graphicData>
+            </a:graphic>
+          </wp:inline>
+        </w:drawing>
+      </w:r>
+      <w:r>
+        <w:rPr>
+          <w:noProof/>
+        </w:rPr>
+        <w:drawing>
+          <wp:inline distT="0" distB="0" distL="0" distR="0">
+            <wp:extent cx="5731510" cy="2802550"/>
+            <wp:effectExtent l="19050" t="0" r="2540" b="0"/>
+            <wp:docPr id="24" name="Picture 17"/>
+            <wp:cNvGraphicFramePr>
+              <a:graphicFrameLocks xmlns:a="http://schemas.openxmlformats.org/drawingml/2006/main" noChangeAspect="1"/>
+            </wp:cNvGraphicFramePr>
+            <a:graphic xmlns:a="http://schemas.openxmlformats.org/drawingml/2006/main">
+              <a:graphicData uri="http://schemas.openxmlformats.org/drawingml/2006/picture">
+                <pic:pic xmlns:pic="http://schemas.openxmlformats.org/drawingml/2006/picture">
+                  <pic:nvPicPr>
+                    <pic:cNvPr id="0" name="Picture 17"/>
+                    <pic:cNvPicPr>
+                      <a:picLocks noChangeAspect="1" noChangeArrowheads="1"/>
+                    </pic:cNvPicPr>
+                  </pic:nvPicPr>
+                  <pic:blipFill>
+                    <a:blip r:embed="rId25"/>
+                    <a:srcRect/>
+                    <a:stretch>
+                      <a:fillRect/>
+                    </a:stretch>
+                  </pic:blipFill>
+                  <pic:spPr bwMode="auto">
+                    <a:xfrm>
+                      <a:off x="0" y="0"/>
+                      <a:ext cx="5731510" cy="2802550"/>
+                    </a:xfrm>
+                    <a:prstGeom prst="rect">
+                      <a:avLst/>
+                    </a:prstGeom>
+                    <a:noFill/>
+                    <a:ln w="9525">
+                      <a:noFill/>
+                      <a:miter lim="800000"/>
+                      <a:headEnd/>
+                      <a:tailEnd/>
+                    </a:ln>
+                  </pic:spPr>
+                </pic:pic>
+              </a:graphicData>
+            </a:graphic>
+          </wp:inline>
+        </w:drawing>
+      </w:r>
+      <w:r>
+        <w:rPr>
+          <w:noProof/>
+        </w:rPr>
+        <w:drawing>
+          <wp:inline distT="0" distB="0" distL="0" distR="0">
+            <wp:extent cx="5731510" cy="491524"/>
+            <wp:effectExtent l="19050" t="0" r="2540" b="0"/>
+            <wp:docPr id="23" name="Picture 20"/>
+            <wp:cNvGraphicFramePr>
+              <a:graphicFrameLocks xmlns:a="http://schemas.openxmlformats.org/drawingml/2006/main" noChangeAspect="1"/>
+            </wp:cNvGraphicFramePr>
+            <a:graphic xmlns:a="http://schemas.openxmlformats.org/drawingml/2006/main">
+              <a:graphicData uri="http://schemas.openxmlformats.org/drawingml/2006/picture">
+                <pic:pic xmlns:pic="http://schemas.openxmlformats.org/drawingml/2006/picture">
+                  <pic:nvPicPr>
+                    <pic:cNvPr id="0" name="Picture 20"/>
+                    <pic:cNvPicPr>
+                      <a:picLocks noChangeAspect="1" noChangeArrowheads="1"/>
+                    </pic:cNvPicPr>
+                  </pic:nvPicPr>
+                  <pic:blipFill>
+                    <a:blip r:embed="rId26"/>
+                    <a:srcRect/>
+                    <a:stretch>
+                      <a:fillRect/>
+                    </a:stretch>
+                  </pic:blipFill>
+                  <pic:spPr bwMode="auto">
+                    <a:xfrm>
+                      <a:off x="0" y="0"/>
+                      <a:ext cx="5731510" cy="491524"/>
+                    </a:xfrm>
+                    <a:prstGeom prst="rect">
+                      <a:avLst/>
+                    </a:prstGeom>
+                    <a:noFill/>
+                    <a:ln w="9525">
+                      <a:noFill/>
+                      <a:miter lim="800000"/>
+                      <a:headEnd/>
+                      <a:tailEnd/>
+                    </a:ln>
+                  </pic:spPr>
+                </pic:pic>
+              </a:graphicData>
+            </a:graphic>
+          </wp:inline>
+        </w:drawing>
+      </w:r>
+    </w:p>
     <w:p/>
     <w:p/>
     <w:p/>
@@ -1999,6 +2464,119 @@
     </w:lvl>
   </w:abstractNum>
   <w:abstractNum w:abstractNumId="1">
+    <w:nsid w:val="3BBB367E"/>
+    <w:multiLevelType w:val="multilevel"/>
+    <w:tmpl w:val="7BFC0250"/>
+    <w:lvl w:ilvl="0">
+      <w:start w:val="1"/>
+      <w:numFmt w:val="decimal"/>
+      <w:lvlText w:val="%1."/>
+      <w:lvlJc w:val="left"/>
+      <w:pPr>
+        <w:tabs>
+          <w:tab w:val="num" w:pos="720"/>
+        </w:tabs>
+        <w:ind w:left="720" w:hanging="360"/>
+      </w:pPr>
+    </w:lvl>
+    <w:lvl w:ilvl="1">
+      <w:start w:val="1"/>
+      <w:numFmt w:val="lowerLetter"/>
+      <w:lvlText w:val="%2."/>
+      <w:lvlJc w:val="left"/>
+      <w:pPr>
+        <w:tabs>
+          <w:tab w:val="num" w:pos="1440"/>
+        </w:tabs>
+        <w:ind w:left="1440" w:hanging="360"/>
+      </w:pPr>
+    </w:lvl>
+    <w:lvl w:ilvl="2" w:tentative="1">
+      <w:start w:val="1"/>
+      <w:numFmt w:val="decimal"/>
+      <w:lvlText w:val="%3."/>
+      <w:lvlJc w:val="left"/>
+      <w:pPr>
+        <w:tabs>
+          <w:tab w:val="num" w:pos="2160"/>
+        </w:tabs>
+        <w:ind w:left="2160" w:hanging="360"/>
+      </w:pPr>
+    </w:lvl>
+    <w:lvl w:ilvl="3" w:tentative="1">
+      <w:start w:val="1"/>
+      <w:numFmt w:val="decimal"/>
+      <w:lvlText w:val="%4."/>
+      <w:lvlJc w:val="left"/>
+      <w:pPr>
+        <w:tabs>
+          <w:tab w:val="num" w:pos="2880"/>
+        </w:tabs>
+        <w:ind w:left="2880" w:hanging="360"/>
+      </w:pPr>
+    </w:lvl>
+    <w:lvl w:ilvl="4" w:tentative="1">
+      <w:start w:val="1"/>
+      <w:numFmt w:val="decimal"/>
+      <w:lvlText w:val="%5."/>
+      <w:lvlJc w:val="left"/>
+      <w:pPr>
+        <w:tabs>
+          <w:tab w:val="num" w:pos="3600"/>
+        </w:tabs>
+        <w:ind w:left="3600" w:hanging="360"/>
+      </w:pPr>
+    </w:lvl>
+    <w:lvl w:ilvl="5" w:tentative="1">
+      <w:start w:val="1"/>
+      <w:numFmt w:val="decimal"/>
+      <w:lvlText w:val="%6."/>
+      <w:lvlJc w:val="left"/>
+      <w:pPr>
+        <w:tabs>
+          <w:tab w:val="num" w:pos="4320"/>
+        </w:tabs>
+        <w:ind w:left="4320" w:hanging="360"/>
+      </w:pPr>
+    </w:lvl>
+    <w:lvl w:ilvl="6" w:tentative="1">
+      <w:start w:val="1"/>
+      <w:numFmt w:val="decimal"/>
+      <w:lvlText w:val="%7."/>
+      <w:lvlJc w:val="left"/>
+      <w:pPr>
+        <w:tabs>
+          <w:tab w:val="num" w:pos="5040"/>
+        </w:tabs>
+        <w:ind w:left="5040" w:hanging="360"/>
+      </w:pPr>
+    </w:lvl>
+    <w:lvl w:ilvl="7" w:tentative="1">
+      <w:start w:val="1"/>
+      <w:numFmt w:val="decimal"/>
+      <w:lvlText w:val="%8."/>
+      <w:lvlJc w:val="left"/>
+      <w:pPr>
+        <w:tabs>
+          <w:tab w:val="num" w:pos="5760"/>
+        </w:tabs>
+        <w:ind w:left="5760" w:hanging="360"/>
+      </w:pPr>
+    </w:lvl>
+    <w:lvl w:ilvl="8" w:tentative="1">
+      <w:start w:val="1"/>
+      <w:numFmt w:val="decimal"/>
+      <w:lvlText w:val="%9."/>
+      <w:lvlJc w:val="left"/>
+      <w:pPr>
+        <w:tabs>
+          <w:tab w:val="num" w:pos="6480"/>
+        </w:tabs>
+        <w:ind w:left="6480" w:hanging="360"/>
+      </w:pPr>
+    </w:lvl>
+  </w:abstractNum>
+  <w:abstractNum w:abstractNumId="2">
     <w:nsid w:val="3F5A1DAA"/>
     <w:multiLevelType w:val="multilevel"/>
     <w:tmpl w:val="7668EC7A"/>
@@ -2115,7 +2693,120 @@
       </w:pPr>
     </w:lvl>
   </w:abstractNum>
-  <w:abstractNum w:abstractNumId="2">
+  <w:abstractNum w:abstractNumId="3">
+    <w:nsid w:val="50841D3B"/>
+    <w:multiLevelType w:val="multilevel"/>
+    <w:tmpl w:val="2AF8F368"/>
+    <w:lvl w:ilvl="0">
+      <w:start w:val="1"/>
+      <w:numFmt w:val="decimal"/>
+      <w:lvlText w:val="%1."/>
+      <w:lvlJc w:val="left"/>
+      <w:pPr>
+        <w:tabs>
+          <w:tab w:val="num" w:pos="720"/>
+        </w:tabs>
+        <w:ind w:left="720" w:hanging="360"/>
+      </w:pPr>
+    </w:lvl>
+    <w:lvl w:ilvl="1" w:tentative="1">
+      <w:start w:val="1"/>
+      <w:numFmt w:val="decimal"/>
+      <w:lvlText w:val="%2."/>
+      <w:lvlJc w:val="left"/>
+      <w:pPr>
+        <w:tabs>
+          <w:tab w:val="num" w:pos="1440"/>
+        </w:tabs>
+        <w:ind w:left="1440" w:hanging="360"/>
+      </w:pPr>
+    </w:lvl>
+    <w:lvl w:ilvl="2" w:tentative="1">
+      <w:start w:val="1"/>
+      <w:numFmt w:val="decimal"/>
+      <w:lvlText w:val="%3."/>
+      <w:lvlJc w:val="left"/>
+      <w:pPr>
+        <w:tabs>
+          <w:tab w:val="num" w:pos="2160"/>
+        </w:tabs>
+        <w:ind w:left="2160" w:hanging="360"/>
+      </w:pPr>
+    </w:lvl>
+    <w:lvl w:ilvl="3" w:tentative="1">
+      <w:start w:val="1"/>
+      <w:numFmt w:val="decimal"/>
+      <w:lvlText w:val="%4."/>
+      <w:lvlJc w:val="left"/>
+      <w:pPr>
+        <w:tabs>
+          <w:tab w:val="num" w:pos="2880"/>
+        </w:tabs>
+        <w:ind w:left="2880" w:hanging="360"/>
+      </w:pPr>
+    </w:lvl>
+    <w:lvl w:ilvl="4" w:tentative="1">
+      <w:start w:val="1"/>
+      <w:numFmt w:val="decimal"/>
+      <w:lvlText w:val="%5."/>
+      <w:lvlJc w:val="left"/>
+      <w:pPr>
+        <w:tabs>
+          <w:tab w:val="num" w:pos="3600"/>
+        </w:tabs>
+        <w:ind w:left="3600" w:hanging="360"/>
+      </w:pPr>
+    </w:lvl>
+    <w:lvl w:ilvl="5" w:tentative="1">
+      <w:start w:val="1"/>
+      <w:numFmt w:val="decimal"/>
+      <w:lvlText w:val="%6."/>
+      <w:lvlJc w:val="left"/>
+      <w:pPr>
+        <w:tabs>
+          <w:tab w:val="num" w:pos="4320"/>
+        </w:tabs>
+        <w:ind w:left="4320" w:hanging="360"/>
+      </w:pPr>
+    </w:lvl>
+    <w:lvl w:ilvl="6" w:tentative="1">
+      <w:start w:val="1"/>
+      <w:numFmt w:val="decimal"/>
+      <w:lvlText w:val="%7."/>
+      <w:lvlJc w:val="left"/>
+      <w:pPr>
+        <w:tabs>
+          <w:tab w:val="num" w:pos="5040"/>
+        </w:tabs>
+        <w:ind w:left="5040" w:hanging="360"/>
+      </w:pPr>
+    </w:lvl>
+    <w:lvl w:ilvl="7" w:tentative="1">
+      <w:start w:val="1"/>
+      <w:numFmt w:val="decimal"/>
+      <w:lvlText w:val="%8."/>
+      <w:lvlJc w:val="left"/>
+      <w:pPr>
+        <w:tabs>
+          <w:tab w:val="num" w:pos="5760"/>
+        </w:tabs>
+        <w:ind w:left="5760" w:hanging="360"/>
+      </w:pPr>
+    </w:lvl>
+    <w:lvl w:ilvl="8" w:tentative="1">
+      <w:start w:val="1"/>
+      <w:numFmt w:val="decimal"/>
+      <w:lvlText w:val="%9."/>
+      <w:lvlJc w:val="left"/>
+      <w:pPr>
+        <w:tabs>
+          <w:tab w:val="num" w:pos="6480"/>
+        </w:tabs>
+        <w:ind w:left="6480" w:hanging="360"/>
+      </w:pPr>
+    </w:lvl>
+  </w:abstractNum>
+  <w:abstractNum w:abstractNumId="4">
     <w:nsid w:val="5C0149AA"/>
     <w:multiLevelType w:val="hybridMultilevel"/>
     <w:tmpl w:val="615091AA"/>
@@ -2228,7 +2919,7 @@
       </w:rPr>
     </w:lvl>
   </w:abstractNum>
-  <w:abstractNum w:abstractNumId="3">
+  <w:abstractNum w:abstractNumId="5">
     <w:nsid w:val="5F796641"/>
     <w:multiLevelType w:val="multilevel"/>
     <w:tmpl w:val="12B61618"/>
@@ -2349,7 +3040,7 @@
       </w:pPr>
     </w:lvl>
   </w:abstractNum>
-  <w:abstractNum w:abstractNumId="4">
+  <w:abstractNum w:abstractNumId="6">
     <w:nsid w:val="65216421"/>
     <w:multiLevelType w:val="multilevel"/>
     <w:tmpl w:val="200CE142"/>
@@ -2498,7 +3189,7 @@
       </w:rPr>
     </w:lvl>
   </w:abstractNum>
-  <w:abstractNum w:abstractNumId="5">
+  <w:abstractNum w:abstractNumId="7">
     <w:nsid w:val="6DBF00E7"/>
     <w:multiLevelType w:val="multilevel"/>
     <w:tmpl w:val="907A16A2"/>
@@ -2647,7 +3338,7 @@
       </w:rPr>
     </w:lvl>
   </w:abstractNum>
-  <w:abstractNum w:abstractNumId="6">
+  <w:abstractNum w:abstractNumId="8">
     <w:nsid w:val="6ED0678A"/>
     <w:multiLevelType w:val="multilevel"/>
     <w:tmpl w:val="B3B00324"/>
@@ -2796,7 +3487,156 @@
       </w:rPr>
     </w:lvl>
   </w:abstractNum>
-  <w:abstractNum w:abstractNumId="7">
+  <w:abstractNum w:abstractNumId="9">
+    <w:nsid w:val="79D76D48"/>
+    <w:multiLevelType w:val="multilevel"/>
+    <w:tmpl w:val="895E67C6"/>
+    <w:lvl w:ilvl="0">
+      <w:start w:val="1"/>
+      <w:numFmt w:val="bullet"/>
+      <w:lvlText w:val=""/>
+      <w:lvlJc w:val="left"/>
+      <w:pPr>
+        <w:tabs>
+          <w:tab w:val="num" w:pos="720"/>
+        </w:tabs>
+        <w:ind w:left="720" w:hanging="360"/>
+      </w:pPr>
+      <w:rPr>
+        <w:rFonts w:ascii="Symbol" w:hAnsi="Symbol" w:hint="default"/>
+        <w:sz w:val="20"/>
+      </w:rPr>
+    </w:lvl>
+    <w:lvl w:ilvl="1" w:tentative="1">
+      <w:start w:val="1"/>
+      <w:numFmt w:val="bullet"/>
+      <w:lvlText w:val="o"/>
+      <w:lvlJc w:val="left"/>
+      <w:pPr>
+        <w:tabs>
+          <w:tab w:val="num" w:pos="1440"/>
+        </w:tabs>
+        <w:ind w:left="1440" w:hanging="360"/>
+      </w:pPr>
+      <w:rPr>
+        <w:rFonts w:ascii="Courier New" w:hAnsi="Courier New" w:hint="default"/>
+        <w:sz w:val="20"/>
+      </w:rPr>
+    </w:lvl>
+    <w:lvl w:ilvl="2" w:tentative="1">
+      <w:start w:val="1"/>
+      <w:numFmt w:val="bullet"/>
+      <w:lvlText w:val=""/>
+      <w:lvlJc w:val="left"/>
+      <w:pPr>
+        <w:tabs>
+          <w:tab w:val="num" w:pos="2160"/>
+        </w:tabs>
+        <w:ind w:left="2160" w:hanging="360"/>
+      </w:pPr>
+      <w:rPr>
+        <w:rFonts w:ascii="Wingdings" w:hAnsi="Wingdings" w:hint="default"/>
+        <w:sz w:val="20"/>
+      </w:rPr>
+    </w:lvl>
+    <w:lvl w:ilvl="3" w:tentative="1">
+      <w:start w:val="1"/>
+      <w:numFmt w:val="bullet"/>
+      <w:lvlText w:val=""/>
+      <w:lvlJc w:val="left"/>
+      <w:pPr>
+        <w:tabs>
+          <w:tab w:val="num" w:pos="2880"/>
+        </w:tabs>
+        <w:ind w:left="2880" w:hanging="360"/>
+      </w:pPr>
+      <w:rPr>
+        <w:rFonts w:ascii="Wingdings" w:hAnsi="Wingdings" w:hint="default"/>
+        <w:sz w:val="20"/>
+      </w:rPr>
+    </w:lvl>
+    <w:lvl w:ilvl="4" w:tentative="1">
+      <w:start w:val="1"/>
+      <w:numFmt w:val="bullet"/>
+      <w:lvlText w:val=""/>
+      <w:lvlJc w:val="left"/>
+      <w:pPr>
+        <w:tabs>
+          <w:tab w:val="num" w:pos="3600"/>
+        </w:tabs>
+        <w:ind w:left="3600" w:hanging="360"/>
+      </w:pPr>
+      <w:rPr>
+        <w:rFonts w:ascii="Wingdings" w:hAnsi="Wingdings" w:hint="default"/>
+        <w:sz w:val="20"/>
+      </w:rPr>
+    </w:lvl>
+    <w:lvl w:ilvl="5" w:tentative="1">
+      <w:start w:val="1"/>
+      <w:numFmt w:val="bullet"/>
+      <w:lvlText w:val=""/>
+      <w:lvlJc w:val="left"/>
+      <w:pPr>
+        <w:tabs>
+          <w:tab w:val="num" w:pos="4320"/>
+        </w:tabs>
+        <w:ind w:left="4320" w:hanging="360"/>
+      </w:pPr>
+      <w:rPr>
+        <w:rFonts w:ascii="Wingdings" w:hAnsi="Wingdings" w:hint="default"/>
+        <w:sz w:val="20"/>
+      </w:rPr>
+    </w:lvl>
+    <w:lvl w:ilvl="6" w:tentative="1">
+      <w:start w:val="1"/>
+      <w:numFmt w:val="bullet"/>
+      <w:lvlText w:val=""/>
+      <w:lvlJc w:val="left"/>
+      <w:pPr>
+        <w:tabs>
+          <w:tab w:val="num" w:pos="5040"/>
+        </w:tabs>
+        <w:ind w:left="5040" w:hanging="360"/>
+      </w:pPr>
+      <w:rPr>
+        <w:rFonts w:ascii="Wingdings" w:hAnsi="Wingdings" w:hint="default"/>
+        <w:sz w:val="20"/>
+      </w:rPr>
+    </w:lvl>
+    <w:lvl w:ilvl="7" w:tentative="1">
+      <w:start w:val="1"/>
+      <w:numFmt w:val="bullet"/>
+      <w:lvlText w:val=""/>
+      <w:lvlJc w:val="left"/>
+      <w:pPr>
+        <w:tabs>
+          <w:tab w:val="num" w:pos="5760"/>
+        </w:tabs>
+        <w:ind w:left="5760" w:hanging="360"/>
+      </w:pPr>
+      <w:rPr>
+        <w:rFonts w:ascii="Wingdings" w:hAnsi="Wingdings" w:hint="default"/>
+        <w:sz w:val="20"/>
+      </w:rPr>
+    </w:lvl>
+    <w:lvl w:ilvl="8" w:tentative="1">
+      <w:start w:val="1"/>
+      <w:numFmt w:val="bullet"/>
+      <w:lvlText w:val=""/>
+      <w:lvlJc w:val="left"/>
+      <w:pPr>
+        <w:tabs>
+          <w:tab w:val="num" w:pos="6480"/>
+        </w:tabs>
+        <w:ind w:left="6480" w:hanging="360"/>
+      </w:pPr>
+      <w:rPr>
+        <w:rFonts w:ascii="Wingdings" w:hAnsi="Wingdings" w:hint="default"/>
+        <w:sz w:val="20"/>
+      </w:rPr>
+    </w:lvl>
+  </w:abstractNum>
+  <w:abstractNum w:abstractNumId="10">
     <w:nsid w:val="7C0F2F3A"/>
     <w:multiLevelType w:val="multilevel"/>
     <w:tmpl w:val="EBC80B0C"/>
@@ -2910,28 +3750,37 @@
     </w:lvl>
   </w:abstractNum>
   <w:num w:numId="1">
-    <w:abstractNumId w:val="3"/>
+    <w:abstractNumId w:val="5"/>
   </w:num>
   <w:num w:numId="2">
-    <w:abstractNumId w:val="5"/>
+    <w:abstractNumId w:val="7"/>
   </w:num>
   <w:num w:numId="3">
-    <w:abstractNumId w:val="7"/>
+    <w:abstractNumId w:val="10"/>
   </w:num>
   <w:num w:numId="4">
     <w:abstractNumId w:val="0"/>
   </w:num>
   <w:num w:numId="5">
+    <w:abstractNumId w:val="8"/>
+  </w:num>
+  <w:num w:numId="6">
+    <w:abstractNumId w:val="4"/>
+  </w:num>
+  <w:num w:numId="7">
+    <w:abstractNumId w:val="2"/>
+  </w:num>
+  <w:num w:numId="8">
     <w:abstractNumId w:val="6"/>
   </w:num>
-  <w:num w:numId="6">
-    <w:abstractNumId w:val="2"/>
+  <w:num w:numId="9">
+    <w:abstractNumId w:val="3"/>
   </w:num>
-  <w:num w:numId="7">
+  <w:num w:numId="10">
     <w:abstractNumId w:val="1"/>
   </w:num>
-  <w:num w:numId="8">
-    <w:abstractNumId w:val="4"/>
+  <w:num w:numId="11">
+    <w:abstractNumId w:val="9"/>
   </w:num>
 </w:numbering>
 </file>
@@ -3290,6 +4139,36 @@
       <w:szCs w:val="28"/>
     </w:rPr>
   </w:style>
+  <w:style w:type="paragraph" w:styleId="DocumentMap">
+    <w:name w:val="Document Map"/>
+    <w:basedOn w:val="Normal"/>
+    <w:link w:val="DocumentMapChar"/>
+    <w:uiPriority w:val="99"/>
+    <w:semiHidden/>
+    <w:unhideWhenUsed/>
+    <w:rsid w:val="00DE612F"/>
+    <w:pPr>
+      <w:spacing w:after="0" w:line="240" w:lineRule="auto"/>
+    </w:pPr>
+    <w:rPr>
+      <w:rFonts w:ascii="Tahoma" w:hAnsi="Tahoma" w:cs="Tahoma"/>
+      <w:sz w:val="16"/>
+      <w:szCs w:val="16"/>
+    </w:rPr>
+  </w:style>
+  <w:style w:type="character" w:customStyle="1" w:styleId="DocumentMapChar">
+    <w:name w:val="Document Map Char"/>
+    <w:basedOn w:val="DefaultParagraphFont"/>
+    <w:link w:val="DocumentMap"/>
+    <w:uiPriority w:val="99"/>
+    <w:semiHidden/>
+    <w:rsid w:val="00DE612F"/>
+    <w:rPr>
+      <w:rFonts w:ascii="Tahoma" w:hAnsi="Tahoma" w:cs="Tahoma"/>
+      <w:sz w:val="16"/>
+      <w:szCs w:val="16"/>
+    </w:rPr>
+  </w:style>
 </w:styles>
 </file>
 

</xml_diff>

<commit_message>
Adding Assignment Set 4/coorg_fruit_farm.py
</commit_message>
<xml_diff>
--- a/Assignments and Testcases.docx
+++ b/Assignments and Testcases.docx
@@ -3820,6 +3820,756 @@
         <w:br w:type="page"/>
       </w:r>
     </w:p>
+    <w:p>
+      <w:pPr>
+        <w:pStyle w:val="Heading2"/>
+      </w:pPr>
+      <w:r>
+        <w:lastRenderedPageBreak/>
+        <w:t>Assignment on Dependency &amp; Aggregation - Level 3</w:t>
+      </w:r>
+    </w:p>
+    <w:p>
+      <w:r>
+        <w:rPr>
+          <w:b/>
+          <w:bCs/>
+        </w:rPr>
+        <w:t>Coorg Fruit Farm</w:t>
+      </w:r>
+      <w:r>
+        <w:t> is a retail chain which sells fruits grown in their orchards in Coorg, India.</w:t>
+      </w:r>
+      <w:r>
+        <w:br/>
+        <w:t>They want to keep track of customers who buy fruits from them and also the billing process. Write a python program to implement the class diagram given below.</w:t>
+      </w:r>
+    </w:p>
+    <w:p>
+      <w:r>
+        <w:rPr>
+          <w:noProof/>
+        </w:rPr>
+        <w:drawing>
+          <wp:inline distT="0" distB="0" distL="0" distR="0">
+            <wp:extent cx="5731510" cy="1429310"/>
+            <wp:effectExtent l="19050" t="0" r="2540" b="0"/>
+            <wp:docPr id="21" name="Picture 11"/>
+            <wp:cNvGraphicFramePr>
+              <a:graphicFrameLocks xmlns:a="http://schemas.openxmlformats.org/drawingml/2006/main" noChangeAspect="1"/>
+            </wp:cNvGraphicFramePr>
+            <a:graphic xmlns:a="http://schemas.openxmlformats.org/drawingml/2006/main">
+              <a:graphicData uri="http://schemas.openxmlformats.org/drawingml/2006/picture">
+                <pic:pic xmlns:pic="http://schemas.openxmlformats.org/drawingml/2006/picture">
+                  <pic:nvPicPr>
+                    <pic:cNvPr id="0" name="Picture 11"/>
+                    <pic:cNvPicPr>
+                      <a:picLocks noChangeAspect="1" noChangeArrowheads="1"/>
+                    </pic:cNvPicPr>
+                  </pic:nvPicPr>
+                  <pic:blipFill>
+                    <a:blip r:embed="rId36"/>
+                    <a:srcRect/>
+                    <a:stretch>
+                      <a:fillRect/>
+                    </a:stretch>
+                  </pic:blipFill>
+                  <pic:spPr bwMode="auto">
+                    <a:xfrm>
+                      <a:off x="0" y="0"/>
+                      <a:ext cx="5731510" cy="1429310"/>
+                    </a:xfrm>
+                    <a:prstGeom prst="rect">
+                      <a:avLst/>
+                    </a:prstGeom>
+                    <a:noFill/>
+                    <a:ln w="9525">
+                      <a:noFill/>
+                      <a:miter lim="800000"/>
+                      <a:headEnd/>
+                      <a:tailEnd/>
+                    </a:ln>
+                  </pic:spPr>
+                </pic:pic>
+              </a:graphicData>
+            </a:graphic>
+          </wp:inline>
+        </w:drawing>
+      </w:r>
+    </w:p>
+    <w:p>
+      <w:r>
+        <w:rPr>
+          <w:b/>
+          <w:bCs/>
+        </w:rPr>
+        <w:t>Class Description:</w:t>
+      </w:r>
+      <w:r>
+        <w:rPr>
+          <w:b/>
+          <w:bCs/>
+        </w:rPr>
+        <w:br/>
+        <w:t>Fruit Info class:</w:t>
+      </w:r>
+    </w:p>
+    <w:p>
+      <w:pPr>
+        <w:numPr>
+          <w:ilvl w:val="0"/>
+          <w:numId w:val="19"/>
+        </w:numPr>
+      </w:pPr>
+      <w:r>
+        <w:rPr>
+          <w:b/>
+          <w:bCs/>
+        </w:rPr>
+        <w:t>fruit_name_list:</w:t>
+      </w:r>
+      <w:r>
+        <w:t> Static list which contains the list of fruits available</w:t>
+      </w:r>
+    </w:p>
+    <w:p>
+      <w:pPr>
+        <w:numPr>
+          <w:ilvl w:val="0"/>
+          <w:numId w:val="19"/>
+        </w:numPr>
+      </w:pPr>
+      <w:r>
+        <w:rPr>
+          <w:b/>
+          <w:bCs/>
+        </w:rPr>
+        <w:t>fruit_price_list:</w:t>
+      </w:r>
+      <w:r>
+        <w:t> Static list which contains the price/kg of fruits</w:t>
+      </w:r>
+    </w:p>
+    <w:p>
+      <w:pPr>
+        <w:numPr>
+          <w:ilvl w:val="0"/>
+          <w:numId w:val="19"/>
+        </w:numPr>
+      </w:pPr>
+      <w:r>
+        <w:t>The above two lists have one-to-one correspondence, initialize it with the data given in the table</w:t>
+      </w:r>
+    </w:p>
+    <w:p>
+      <w:pPr>
+        <w:numPr>
+          <w:ilvl w:val="0"/>
+          <w:numId w:val="19"/>
+        </w:numPr>
+      </w:pPr>
+      <w:r>
+        <w:rPr>
+          <w:b/>
+          <w:bCs/>
+        </w:rPr>
+        <w:t>get_fruit_price(fruit_name):</w:t>
+      </w:r>
+      <w:r>
+        <w:t> Accept a fruit name and return its price/kg. If fruit is not available, return -1</w:t>
+      </w:r>
+    </w:p>
+    <w:tbl>
+      <w:tblPr>
+        <w:tblW w:w="5760" w:type="dxa"/>
+        <w:tblCellSpacing w:w="7" w:type="dxa"/>
+        <w:tblBorders>
+          <w:top w:val="outset" w:sz="6" w:space="0" w:color="auto"/>
+          <w:left w:val="outset" w:sz="6" w:space="0" w:color="auto"/>
+          <w:bottom w:val="outset" w:sz="6" w:space="0" w:color="auto"/>
+          <w:right w:val="outset" w:sz="6" w:space="0" w:color="auto"/>
+        </w:tblBorders>
+        <w:shd w:val="clear" w:color="auto" w:fill="F3F4EF"/>
+        <w:tblCellMar>
+          <w:top w:w="15" w:type="dxa"/>
+          <w:left w:w="15" w:type="dxa"/>
+          <w:bottom w:w="15" w:type="dxa"/>
+          <w:right w:w="15" w:type="dxa"/>
+        </w:tblCellMar>
+        <w:tblLook w:val="04A0"/>
+      </w:tblPr>
+      <w:tblGrid>
+        <w:gridCol w:w="1361"/>
+        <w:gridCol w:w="710"/>
+        <w:gridCol w:w="763"/>
+        <w:gridCol w:w="867"/>
+        <w:gridCol w:w="735"/>
+        <w:gridCol w:w="1324"/>
+      </w:tblGrid>
+      <w:tr>
+        <w:trPr>
+          <w:tblCellSpacing w:w="7" w:type="dxa"/>
+        </w:trPr>
+        <w:tc>
+          <w:tcPr>
+            <w:tcW w:w="0" w:type="auto"/>
+            <w:tcBorders>
+              <w:top w:val="outset" w:sz="6" w:space="0" w:color="auto"/>
+              <w:left w:val="outset" w:sz="6" w:space="0" w:color="auto"/>
+              <w:bottom w:val="outset" w:sz="6" w:space="0" w:color="auto"/>
+              <w:right w:val="outset" w:sz="6" w:space="0" w:color="auto"/>
+            </w:tcBorders>
+            <w:shd w:val="clear" w:color="auto" w:fill="F3F4EF"/>
+            <w:vAlign w:val="center"/>
+            <w:hideMark/>
+          </w:tcPr>
+          <w:p>
+            <w:r>
+              <w:rPr>
+                <w:b/>
+                <w:bCs/>
+              </w:rPr>
+              <w:t>Fruit Name</w:t>
+            </w:r>
+          </w:p>
+        </w:tc>
+        <w:tc>
+          <w:tcPr>
+            <w:tcW w:w="0" w:type="auto"/>
+            <w:tcBorders>
+              <w:top w:val="outset" w:sz="6" w:space="0" w:color="auto"/>
+              <w:left w:val="outset" w:sz="6" w:space="0" w:color="auto"/>
+              <w:bottom w:val="outset" w:sz="6" w:space="0" w:color="auto"/>
+              <w:right w:val="outset" w:sz="6" w:space="0" w:color="auto"/>
+            </w:tcBorders>
+            <w:shd w:val="clear" w:color="auto" w:fill="F3F4EF"/>
+            <w:vAlign w:val="center"/>
+            <w:hideMark/>
+          </w:tcPr>
+          <w:p>
+            <w:r>
+              <w:rPr>
+                <w:b/>
+                <w:bCs/>
+              </w:rPr>
+              <w:t>Apple</w:t>
+            </w:r>
+          </w:p>
+        </w:tc>
+        <w:tc>
+          <w:tcPr>
+            <w:tcW w:w="0" w:type="auto"/>
+            <w:tcBorders>
+              <w:top w:val="outset" w:sz="6" w:space="0" w:color="auto"/>
+              <w:left w:val="outset" w:sz="6" w:space="0" w:color="auto"/>
+              <w:bottom w:val="outset" w:sz="6" w:space="0" w:color="auto"/>
+              <w:right w:val="outset" w:sz="6" w:space="0" w:color="auto"/>
+            </w:tcBorders>
+            <w:shd w:val="clear" w:color="auto" w:fill="F3F4EF"/>
+            <w:vAlign w:val="center"/>
+            <w:hideMark/>
+          </w:tcPr>
+          <w:p>
+            <w:r>
+              <w:rPr>
+                <w:b/>
+                <w:bCs/>
+              </w:rPr>
+              <w:t>Guava</w:t>
+            </w:r>
+          </w:p>
+        </w:tc>
+        <w:tc>
+          <w:tcPr>
+            <w:tcW w:w="0" w:type="auto"/>
+            <w:tcBorders>
+              <w:top w:val="outset" w:sz="6" w:space="0" w:color="auto"/>
+              <w:left w:val="outset" w:sz="6" w:space="0" w:color="auto"/>
+              <w:bottom w:val="outset" w:sz="6" w:space="0" w:color="auto"/>
+              <w:right w:val="outset" w:sz="6" w:space="0" w:color="auto"/>
+            </w:tcBorders>
+            <w:shd w:val="clear" w:color="auto" w:fill="F3F4EF"/>
+            <w:vAlign w:val="center"/>
+            <w:hideMark/>
+          </w:tcPr>
+          <w:p>
+            <w:r>
+              <w:rPr>
+                <w:b/>
+                <w:bCs/>
+              </w:rPr>
+              <w:t>Orange</w:t>
+            </w:r>
+          </w:p>
+        </w:tc>
+        <w:tc>
+          <w:tcPr>
+            <w:tcW w:w="0" w:type="auto"/>
+            <w:tcBorders>
+              <w:top w:val="outset" w:sz="6" w:space="0" w:color="auto"/>
+              <w:left w:val="outset" w:sz="6" w:space="0" w:color="auto"/>
+              <w:bottom w:val="outset" w:sz="6" w:space="0" w:color="auto"/>
+              <w:right w:val="outset" w:sz="6" w:space="0" w:color="auto"/>
+            </w:tcBorders>
+            <w:shd w:val="clear" w:color="auto" w:fill="F3F4EF"/>
+            <w:vAlign w:val="center"/>
+            <w:hideMark/>
+          </w:tcPr>
+          <w:p>
+            <w:r>
+              <w:rPr>
+                <w:b/>
+                <w:bCs/>
+              </w:rPr>
+              <w:t>Grape</w:t>
+            </w:r>
+          </w:p>
+        </w:tc>
+        <w:tc>
+          <w:tcPr>
+            <w:tcW w:w="0" w:type="auto"/>
+            <w:tcBorders>
+              <w:top w:val="outset" w:sz="6" w:space="0" w:color="auto"/>
+              <w:left w:val="outset" w:sz="6" w:space="0" w:color="auto"/>
+              <w:bottom w:val="outset" w:sz="6" w:space="0" w:color="auto"/>
+              <w:right w:val="outset" w:sz="6" w:space="0" w:color="auto"/>
+            </w:tcBorders>
+            <w:shd w:val="clear" w:color="auto" w:fill="F3F4EF"/>
+            <w:vAlign w:val="center"/>
+            <w:hideMark/>
+          </w:tcPr>
+          <w:p>
+            <w:r>
+              <w:rPr>
+                <w:b/>
+                <w:bCs/>
+              </w:rPr>
+              <w:t>Sweet Lime</w:t>
+            </w:r>
+          </w:p>
+        </w:tc>
+      </w:tr>
+      <w:tr>
+        <w:trPr>
+          <w:tblCellSpacing w:w="7" w:type="dxa"/>
+        </w:trPr>
+        <w:tc>
+          <w:tcPr>
+            <w:tcW w:w="0" w:type="auto"/>
+            <w:tcBorders>
+              <w:top w:val="outset" w:sz="6" w:space="0" w:color="auto"/>
+              <w:left w:val="outset" w:sz="6" w:space="0" w:color="auto"/>
+              <w:bottom w:val="outset" w:sz="6" w:space="0" w:color="auto"/>
+              <w:right w:val="outset" w:sz="6" w:space="0" w:color="auto"/>
+            </w:tcBorders>
+            <w:shd w:val="clear" w:color="auto" w:fill="F3F4EF"/>
+            <w:vAlign w:val="center"/>
+            <w:hideMark/>
+          </w:tcPr>
+          <w:p>
+            <w:r>
+              <w:rPr>
+                <w:b/>
+                <w:bCs/>
+              </w:rPr>
+              <w:t>Price per Kg</w:t>
+            </w:r>
+          </w:p>
+        </w:tc>
+        <w:tc>
+          <w:tcPr>
+            <w:tcW w:w="0" w:type="auto"/>
+            <w:tcBorders>
+              <w:top w:val="outset" w:sz="6" w:space="0" w:color="auto"/>
+              <w:left w:val="outset" w:sz="6" w:space="0" w:color="auto"/>
+              <w:bottom w:val="outset" w:sz="6" w:space="0" w:color="auto"/>
+              <w:right w:val="outset" w:sz="6" w:space="0" w:color="auto"/>
+            </w:tcBorders>
+            <w:shd w:val="clear" w:color="auto" w:fill="F3F4EF"/>
+            <w:vAlign w:val="center"/>
+            <w:hideMark/>
+          </w:tcPr>
+          <w:p>
+            <w:r>
+              <w:t>200</w:t>
+            </w:r>
+          </w:p>
+        </w:tc>
+        <w:tc>
+          <w:tcPr>
+            <w:tcW w:w="0" w:type="auto"/>
+            <w:tcBorders>
+              <w:top w:val="outset" w:sz="6" w:space="0" w:color="auto"/>
+              <w:left w:val="outset" w:sz="6" w:space="0" w:color="auto"/>
+              <w:bottom w:val="outset" w:sz="6" w:space="0" w:color="auto"/>
+              <w:right w:val="outset" w:sz="6" w:space="0" w:color="auto"/>
+            </w:tcBorders>
+            <w:shd w:val="clear" w:color="auto" w:fill="F3F4EF"/>
+            <w:vAlign w:val="center"/>
+            <w:hideMark/>
+          </w:tcPr>
+          <w:p>
+            <w:r>
+              <w:t>80</w:t>
+            </w:r>
+          </w:p>
+        </w:tc>
+        <w:tc>
+          <w:tcPr>
+            <w:tcW w:w="0" w:type="auto"/>
+            <w:tcBorders>
+              <w:top w:val="outset" w:sz="6" w:space="0" w:color="auto"/>
+              <w:left w:val="outset" w:sz="6" w:space="0" w:color="auto"/>
+              <w:bottom w:val="outset" w:sz="6" w:space="0" w:color="auto"/>
+              <w:right w:val="outset" w:sz="6" w:space="0" w:color="auto"/>
+            </w:tcBorders>
+            <w:shd w:val="clear" w:color="auto" w:fill="F3F4EF"/>
+            <w:vAlign w:val="center"/>
+            <w:hideMark/>
+          </w:tcPr>
+          <w:p>
+            <w:r>
+              <w:t>70</w:t>
+            </w:r>
+          </w:p>
+        </w:tc>
+        <w:tc>
+          <w:tcPr>
+            <w:tcW w:w="0" w:type="auto"/>
+            <w:tcBorders>
+              <w:top w:val="outset" w:sz="6" w:space="0" w:color="auto"/>
+              <w:left w:val="outset" w:sz="6" w:space="0" w:color="auto"/>
+              <w:bottom w:val="outset" w:sz="6" w:space="0" w:color="auto"/>
+              <w:right w:val="outset" w:sz="6" w:space="0" w:color="auto"/>
+            </w:tcBorders>
+            <w:shd w:val="clear" w:color="auto" w:fill="F3F4EF"/>
+            <w:vAlign w:val="center"/>
+            <w:hideMark/>
+          </w:tcPr>
+          <w:p>
+            <w:r>
+              <w:t>110</w:t>
+            </w:r>
+          </w:p>
+        </w:tc>
+        <w:tc>
+          <w:tcPr>
+            <w:tcW w:w="0" w:type="auto"/>
+            <w:tcBorders>
+              <w:top w:val="outset" w:sz="6" w:space="0" w:color="auto"/>
+              <w:left w:val="outset" w:sz="6" w:space="0" w:color="auto"/>
+              <w:bottom w:val="outset" w:sz="6" w:space="0" w:color="auto"/>
+              <w:right w:val="outset" w:sz="6" w:space="0" w:color="auto"/>
+            </w:tcBorders>
+            <w:shd w:val="clear" w:color="auto" w:fill="F3F4EF"/>
+            <w:vAlign w:val="center"/>
+            <w:hideMark/>
+          </w:tcPr>
+          <w:p>
+            <w:r>
+              <w:t>60</w:t>
+            </w:r>
+          </w:p>
+        </w:tc>
+      </w:tr>
+    </w:tbl>
+    <w:p>
+      <w:r>
+        <w:rPr>
+          <w:b/>
+          <w:bCs/>
+        </w:rPr>
+        <w:t>Purchase class:</w:t>
+      </w:r>
+    </w:p>
+    <w:p>
+      <w:pPr>
+        <w:numPr>
+          <w:ilvl w:val="0"/>
+          <w:numId w:val="20"/>
+        </w:numPr>
+      </w:pPr>
+      <w:r>
+        <w:t>Initialize static variable counter to 101</w:t>
+      </w:r>
+    </w:p>
+    <w:p>
+      <w:pPr>
+        <w:numPr>
+          <w:ilvl w:val="0"/>
+          <w:numId w:val="20"/>
+        </w:numPr>
+      </w:pPr>
+      <w:r>
+        <w:rPr>
+          <w:b/>
+          <w:bCs/>
+        </w:rPr>
+        <w:t>calculate_price()</w:t>
+      </w:r>
+      <w:r>
+        <w:t>: Calculate and return total fruit price based on rules given below</w:t>
+      </w:r>
+    </w:p>
+    <w:p>
+      <w:pPr>
+        <w:numPr>
+          <w:ilvl w:val="1"/>
+          <w:numId w:val="20"/>
+        </w:numPr>
+      </w:pPr>
+      <w:r>
+        <w:t>For valid fruit name (hint: invoke get_fruit_price(fruit_name)),</w:t>
+      </w:r>
+    </w:p>
+    <w:p>
+      <w:pPr>
+        <w:numPr>
+          <w:ilvl w:val="2"/>
+          <w:numId w:val="20"/>
+        </w:numPr>
+      </w:pPr>
+      <w:r>
+        <w:t>Calculate price based on price/kg and quantity of the fruit purchased by the customer</w:t>
+      </w:r>
+    </w:p>
+    <w:p>
+      <w:pPr>
+        <w:numPr>
+          <w:ilvl w:val="2"/>
+          <w:numId w:val="20"/>
+        </w:numPr>
+      </w:pPr>
+      <w:r>
+        <w:t>If price/kg of the fruit is maximum among the fruits in fruit lists and quantity purchased is more than 1kg, apply 2% discount on calculated price</w:t>
+      </w:r>
+    </w:p>
+    <w:p>
+      <w:pPr>
+        <w:numPr>
+          <w:ilvl w:val="2"/>
+          <w:numId w:val="20"/>
+        </w:numPr>
+      </w:pPr>
+      <w:r>
+        <w:t>If price/kg of the fruit is minimum among the fruits in fruit lists and quantity purchased is 5kg or more, apply 5% discount on calculated price</w:t>
+      </w:r>
+    </w:p>
+    <w:p>
+      <w:pPr>
+        <w:numPr>
+          <w:ilvl w:val="2"/>
+          <w:numId w:val="20"/>
+        </w:numPr>
+      </w:pPr>
+      <w:r>
+        <w:lastRenderedPageBreak/>
+        <w:t>If the customer is a "wholesale" customer, provide an additional 10% discount. Apply this discount on already discounted price, if any one of the above two points are applicable. Else apply it on calculated price</w:t>
+      </w:r>
+    </w:p>
+    <w:p>
+      <w:pPr>
+        <w:numPr>
+          <w:ilvl w:val="2"/>
+          <w:numId w:val="20"/>
+        </w:numPr>
+      </w:pPr>
+      <w:r>
+        <w:t>Auto-generate purchase id starting from 101 prefixed by “P”. Example – P101,P102 P103 etc.</w:t>
+      </w:r>
+    </w:p>
+    <w:p>
+      <w:pPr>
+        <w:numPr>
+          <w:ilvl w:val="2"/>
+          <w:numId w:val="20"/>
+        </w:numPr>
+      </w:pPr>
+      <w:r>
+        <w:t>Return final fruit price</w:t>
+      </w:r>
+    </w:p>
+    <w:p>
+      <w:pPr>
+        <w:numPr>
+          <w:ilvl w:val="1"/>
+          <w:numId w:val="20"/>
+        </w:numPr>
+      </w:pPr>
+      <w:r>
+        <w:t>Else, return -1.</w:t>
+      </w:r>
+    </w:p>
+    <w:p>
+      <w:r>
+        <w:rPr>
+          <w:b/>
+          <w:bCs/>
+        </w:rPr>
+        <w:t>Note:</w:t>
+      </w:r>
+    </w:p>
+    <w:p>
+      <w:pPr>
+        <w:numPr>
+          <w:ilvl w:val="0"/>
+          <w:numId w:val="21"/>
+        </w:numPr>
+      </w:pPr>
+      <w:r>
+        <w:t>Perform case sensitive string comparison </w:t>
+      </w:r>
+    </w:p>
+    <w:p>
+      <w:pPr>
+        <w:numPr>
+          <w:ilvl w:val="0"/>
+          <w:numId w:val="21"/>
+        </w:numPr>
+      </w:pPr>
+      <w:r>
+        <w:t>There will be only one fruit with maximum price and one with minimum price</w:t>
+      </w:r>
+    </w:p>
+    <w:p>
+      <w:r>
+        <w:br/>
+      </w:r>
+      <w:r>
+        <w:rPr>
+          <w:b/>
+          <w:bCs/>
+        </w:rPr>
+        <w:t>For testing:</w:t>
+      </w:r>
+    </w:p>
+    <w:p>
+      <w:pPr>
+        <w:numPr>
+          <w:ilvl w:val="0"/>
+          <w:numId w:val="22"/>
+        </w:numPr>
+      </w:pPr>
+      <w:r>
+        <w:t>Create objects of Customer and Purchase class</w:t>
+      </w:r>
+    </w:p>
+    <w:p>
+      <w:pPr>
+        <w:numPr>
+          <w:ilvl w:val="0"/>
+          <w:numId w:val="22"/>
+        </w:numPr>
+      </w:pPr>
+      <w:r>
+        <w:t>Invoke calculate_price() on Purchase object</w:t>
+      </w:r>
+    </w:p>
+    <w:p>
+      <w:pPr>
+        <w:numPr>
+          <w:ilvl w:val="0"/>
+          <w:numId w:val="22"/>
+        </w:numPr>
+      </w:pPr>
+      <w:r>
+        <w:t>Display the details</w:t>
+      </w:r>
+    </w:p>
+    <w:p>
+      <w:pPr>
+        <w:rPr>
+          <w:b/>
+        </w:rPr>
+      </w:pPr>
+    </w:p>
+    <w:p>
+      <w:r>
+        <w:rPr>
+          <w:b/>
+        </w:rPr>
+        <w:t>Verification:</w:t>
+      </w:r>
+    </w:p>
+    <w:p>
+      <w:pPr>
+        <w:rPr>
+          <w:i/>
+        </w:rPr>
+      </w:pPr>
+      <w:r>
+        <w:rPr>
+          <w:i/>
+        </w:rPr>
+        <w:t>*Below testcases failing</w:t>
+      </w:r>
+    </w:p>
+    <w:p>
+      <w:r>
+        <w:rPr>
+          <w:noProof/>
+        </w:rPr>
+        <w:drawing>
+          <wp:inline distT="0" distB="0" distL="0" distR="0">
+            <wp:extent cx="5731510" cy="3389343"/>
+            <wp:effectExtent l="19050" t="0" r="2540" b="0"/>
+            <wp:docPr id="29" name="Picture 14"/>
+            <wp:cNvGraphicFramePr>
+              <a:graphicFrameLocks xmlns:a="http://schemas.openxmlformats.org/drawingml/2006/main" noChangeAspect="1"/>
+            </wp:cNvGraphicFramePr>
+            <a:graphic xmlns:a="http://schemas.openxmlformats.org/drawingml/2006/main">
+              <a:graphicData uri="http://schemas.openxmlformats.org/drawingml/2006/picture">
+                <pic:pic xmlns:pic="http://schemas.openxmlformats.org/drawingml/2006/picture">
+                  <pic:nvPicPr>
+                    <pic:cNvPr id="0" name="Picture 14"/>
+                    <pic:cNvPicPr>
+                      <a:picLocks noChangeAspect="1" noChangeArrowheads="1"/>
+                    </pic:cNvPicPr>
+                  </pic:nvPicPr>
+                  <pic:blipFill>
+                    <a:blip r:embed="rId37"/>
+                    <a:srcRect/>
+                    <a:stretch>
+                      <a:fillRect/>
+                    </a:stretch>
+                  </pic:blipFill>
+                  <pic:spPr bwMode="auto">
+                    <a:xfrm>
+                      <a:off x="0" y="0"/>
+                      <a:ext cx="5731510" cy="3389343"/>
+                    </a:xfrm>
+                    <a:prstGeom prst="rect">
+                      <a:avLst/>
+                    </a:prstGeom>
+                    <a:noFill/>
+                    <a:ln w="9525">
+                      <a:noFill/>
+                      <a:miter lim="800000"/>
+                      <a:headEnd/>
+                      <a:tailEnd/>
+                    </a:ln>
+                  </pic:spPr>
+                </pic:pic>
+              </a:graphicData>
+            </a:graphic>
+          </wp:inline>
+        </w:drawing>
+      </w:r>
+    </w:p>
+    <w:p>
+      <w:pPr>
+        <w:rPr>
+          <w:b/>
+        </w:rPr>
+      </w:pPr>
+      <w:r>
+        <w:rPr>
+          <w:b/>
+        </w:rPr>
+        <w:lastRenderedPageBreak/>
+        <w:t>Debugging:</w:t>
+      </w:r>
+    </w:p>
     <w:p/>
     <w:sectPr>
       <w:pgSz w:w="11906" w:h="16838"/>
@@ -4489,6 +5239,417 @@
     </w:lvl>
   </w:abstractNum>
   <w:abstractNum w:abstractNumId="5">
+    <w:nsid w:val="499348B3"/>
+    <w:multiLevelType w:val="multilevel"/>
+    <w:tmpl w:val="874E33E4"/>
+    <w:lvl w:ilvl="0">
+      <w:start w:val="1"/>
+      <w:numFmt w:val="bullet"/>
+      <w:lvlText w:val=""/>
+      <w:lvlJc w:val="left"/>
+      <w:pPr>
+        <w:tabs>
+          <w:tab w:val="num" w:pos="720"/>
+        </w:tabs>
+        <w:ind w:left="720" w:hanging="360"/>
+      </w:pPr>
+      <w:rPr>
+        <w:rFonts w:ascii="Symbol" w:hAnsi="Symbol" w:hint="default"/>
+        <w:sz w:val="20"/>
+      </w:rPr>
+    </w:lvl>
+    <w:lvl w:ilvl="1" w:tentative="1">
+      <w:start w:val="1"/>
+      <w:numFmt w:val="bullet"/>
+      <w:lvlText w:val="o"/>
+      <w:lvlJc w:val="left"/>
+      <w:pPr>
+        <w:tabs>
+          <w:tab w:val="num" w:pos="1440"/>
+        </w:tabs>
+        <w:ind w:left="1440" w:hanging="360"/>
+      </w:pPr>
+      <w:rPr>
+        <w:rFonts w:ascii="Courier New" w:hAnsi="Courier New" w:hint="default"/>
+        <w:sz w:val="20"/>
+      </w:rPr>
+    </w:lvl>
+    <w:lvl w:ilvl="2" w:tentative="1">
+      <w:start w:val="1"/>
+      <w:numFmt w:val="bullet"/>
+      <w:lvlText w:val=""/>
+      <w:lvlJc w:val="left"/>
+      <w:pPr>
+        <w:tabs>
+          <w:tab w:val="num" w:pos="2160"/>
+        </w:tabs>
+        <w:ind w:left="2160" w:hanging="360"/>
+      </w:pPr>
+      <w:rPr>
+        <w:rFonts w:ascii="Wingdings" w:hAnsi="Wingdings" w:hint="default"/>
+        <w:sz w:val="20"/>
+      </w:rPr>
+    </w:lvl>
+    <w:lvl w:ilvl="3" w:tentative="1">
+      <w:start w:val="1"/>
+      <w:numFmt w:val="bullet"/>
+      <w:lvlText w:val=""/>
+      <w:lvlJc w:val="left"/>
+      <w:pPr>
+        <w:tabs>
+          <w:tab w:val="num" w:pos="2880"/>
+        </w:tabs>
+        <w:ind w:left="2880" w:hanging="360"/>
+      </w:pPr>
+      <w:rPr>
+        <w:rFonts w:ascii="Wingdings" w:hAnsi="Wingdings" w:hint="default"/>
+        <w:sz w:val="20"/>
+      </w:rPr>
+    </w:lvl>
+    <w:lvl w:ilvl="4" w:tentative="1">
+      <w:start w:val="1"/>
+      <w:numFmt w:val="bullet"/>
+      <w:lvlText w:val=""/>
+      <w:lvlJc w:val="left"/>
+      <w:pPr>
+        <w:tabs>
+          <w:tab w:val="num" w:pos="3600"/>
+        </w:tabs>
+        <w:ind w:left="3600" w:hanging="360"/>
+      </w:pPr>
+      <w:rPr>
+        <w:rFonts w:ascii="Wingdings" w:hAnsi="Wingdings" w:hint="default"/>
+        <w:sz w:val="20"/>
+      </w:rPr>
+    </w:lvl>
+    <w:lvl w:ilvl="5" w:tentative="1">
+      <w:start w:val="1"/>
+      <w:numFmt w:val="bullet"/>
+      <w:lvlText w:val=""/>
+      <w:lvlJc w:val="left"/>
+      <w:pPr>
+        <w:tabs>
+          <w:tab w:val="num" w:pos="4320"/>
+        </w:tabs>
+        <w:ind w:left="4320" w:hanging="360"/>
+      </w:pPr>
+      <w:rPr>
+        <w:rFonts w:ascii="Wingdings" w:hAnsi="Wingdings" w:hint="default"/>
+        <w:sz w:val="20"/>
+      </w:rPr>
+    </w:lvl>
+    <w:lvl w:ilvl="6" w:tentative="1">
+      <w:start w:val="1"/>
+      <w:numFmt w:val="bullet"/>
+      <w:lvlText w:val=""/>
+      <w:lvlJc w:val="left"/>
+      <w:pPr>
+        <w:tabs>
+          <w:tab w:val="num" w:pos="5040"/>
+        </w:tabs>
+        <w:ind w:left="5040" w:hanging="360"/>
+      </w:pPr>
+      <w:rPr>
+        <w:rFonts w:ascii="Wingdings" w:hAnsi="Wingdings" w:hint="default"/>
+        <w:sz w:val="20"/>
+      </w:rPr>
+    </w:lvl>
+    <w:lvl w:ilvl="7" w:tentative="1">
+      <w:start w:val="1"/>
+      <w:numFmt w:val="bullet"/>
+      <w:lvlText w:val=""/>
+      <w:lvlJc w:val="left"/>
+      <w:pPr>
+        <w:tabs>
+          <w:tab w:val="num" w:pos="5760"/>
+        </w:tabs>
+        <w:ind w:left="5760" w:hanging="360"/>
+      </w:pPr>
+      <w:rPr>
+        <w:rFonts w:ascii="Wingdings" w:hAnsi="Wingdings" w:hint="default"/>
+        <w:sz w:val="20"/>
+      </w:rPr>
+    </w:lvl>
+    <w:lvl w:ilvl="8" w:tentative="1">
+      <w:start w:val="1"/>
+      <w:numFmt w:val="bullet"/>
+      <w:lvlText w:val=""/>
+      <w:lvlJc w:val="left"/>
+      <w:pPr>
+        <w:tabs>
+          <w:tab w:val="num" w:pos="6480"/>
+        </w:tabs>
+        <w:ind w:left="6480" w:hanging="360"/>
+      </w:pPr>
+      <w:rPr>
+        <w:rFonts w:ascii="Wingdings" w:hAnsi="Wingdings" w:hint="default"/>
+        <w:sz w:val="20"/>
+      </w:rPr>
+    </w:lvl>
+  </w:abstractNum>
+  <w:abstractNum w:abstractNumId="6">
+    <w:nsid w:val="4B21749B"/>
+    <w:multiLevelType w:val="multilevel"/>
+    <w:tmpl w:val="4B266CE2"/>
+    <w:lvl w:ilvl="0">
+      <w:start w:val="1"/>
+      <w:numFmt w:val="bullet"/>
+      <w:lvlText w:val=""/>
+      <w:lvlJc w:val="left"/>
+      <w:pPr>
+        <w:tabs>
+          <w:tab w:val="num" w:pos="720"/>
+        </w:tabs>
+        <w:ind w:left="720" w:hanging="360"/>
+      </w:pPr>
+      <w:rPr>
+        <w:rFonts w:ascii="Symbol" w:hAnsi="Symbol" w:hint="default"/>
+        <w:sz w:val="20"/>
+      </w:rPr>
+    </w:lvl>
+    <w:lvl w:ilvl="1" w:tentative="1">
+      <w:start w:val="1"/>
+      <w:numFmt w:val="bullet"/>
+      <w:lvlText w:val="o"/>
+      <w:lvlJc w:val="left"/>
+      <w:pPr>
+        <w:tabs>
+          <w:tab w:val="num" w:pos="1440"/>
+        </w:tabs>
+        <w:ind w:left="1440" w:hanging="360"/>
+      </w:pPr>
+      <w:rPr>
+        <w:rFonts w:ascii="Courier New" w:hAnsi="Courier New" w:hint="default"/>
+        <w:sz w:val="20"/>
+      </w:rPr>
+    </w:lvl>
+    <w:lvl w:ilvl="2" w:tentative="1">
+      <w:start w:val="1"/>
+      <w:numFmt w:val="bullet"/>
+      <w:lvlText w:val=""/>
+      <w:lvlJc w:val="left"/>
+      <w:pPr>
+        <w:tabs>
+          <w:tab w:val="num" w:pos="2160"/>
+        </w:tabs>
+        <w:ind w:left="2160" w:hanging="360"/>
+      </w:pPr>
+      <w:rPr>
+        <w:rFonts w:ascii="Wingdings" w:hAnsi="Wingdings" w:hint="default"/>
+        <w:sz w:val="20"/>
+      </w:rPr>
+    </w:lvl>
+    <w:lvl w:ilvl="3" w:tentative="1">
+      <w:start w:val="1"/>
+      <w:numFmt w:val="bullet"/>
+      <w:lvlText w:val=""/>
+      <w:lvlJc w:val="left"/>
+      <w:pPr>
+        <w:tabs>
+          <w:tab w:val="num" w:pos="2880"/>
+        </w:tabs>
+        <w:ind w:left="2880" w:hanging="360"/>
+      </w:pPr>
+      <w:rPr>
+        <w:rFonts w:ascii="Wingdings" w:hAnsi="Wingdings" w:hint="default"/>
+        <w:sz w:val="20"/>
+      </w:rPr>
+    </w:lvl>
+    <w:lvl w:ilvl="4" w:tentative="1">
+      <w:start w:val="1"/>
+      <w:numFmt w:val="bullet"/>
+      <w:lvlText w:val=""/>
+      <w:lvlJc w:val="left"/>
+      <w:pPr>
+        <w:tabs>
+          <w:tab w:val="num" w:pos="3600"/>
+        </w:tabs>
+        <w:ind w:left="3600" w:hanging="360"/>
+      </w:pPr>
+      <w:rPr>
+        <w:rFonts w:ascii="Wingdings" w:hAnsi="Wingdings" w:hint="default"/>
+        <w:sz w:val="20"/>
+      </w:rPr>
+    </w:lvl>
+    <w:lvl w:ilvl="5" w:tentative="1">
+      <w:start w:val="1"/>
+      <w:numFmt w:val="bullet"/>
+      <w:lvlText w:val=""/>
+      <w:lvlJc w:val="left"/>
+      <w:pPr>
+        <w:tabs>
+          <w:tab w:val="num" w:pos="4320"/>
+        </w:tabs>
+        <w:ind w:left="4320" w:hanging="360"/>
+      </w:pPr>
+      <w:rPr>
+        <w:rFonts w:ascii="Wingdings" w:hAnsi="Wingdings" w:hint="default"/>
+        <w:sz w:val="20"/>
+      </w:rPr>
+    </w:lvl>
+    <w:lvl w:ilvl="6" w:tentative="1">
+      <w:start w:val="1"/>
+      <w:numFmt w:val="bullet"/>
+      <w:lvlText w:val=""/>
+      <w:lvlJc w:val="left"/>
+      <w:pPr>
+        <w:tabs>
+          <w:tab w:val="num" w:pos="5040"/>
+        </w:tabs>
+        <w:ind w:left="5040" w:hanging="360"/>
+      </w:pPr>
+      <w:rPr>
+        <w:rFonts w:ascii="Wingdings" w:hAnsi="Wingdings" w:hint="default"/>
+        <w:sz w:val="20"/>
+      </w:rPr>
+    </w:lvl>
+    <w:lvl w:ilvl="7" w:tentative="1">
+      <w:start w:val="1"/>
+      <w:numFmt w:val="bullet"/>
+      <w:lvlText w:val=""/>
+      <w:lvlJc w:val="left"/>
+      <w:pPr>
+        <w:tabs>
+          <w:tab w:val="num" w:pos="5760"/>
+        </w:tabs>
+        <w:ind w:left="5760" w:hanging="360"/>
+      </w:pPr>
+      <w:rPr>
+        <w:rFonts w:ascii="Wingdings" w:hAnsi="Wingdings" w:hint="default"/>
+        <w:sz w:val="20"/>
+      </w:rPr>
+    </w:lvl>
+    <w:lvl w:ilvl="8" w:tentative="1">
+      <w:start w:val="1"/>
+      <w:numFmt w:val="bullet"/>
+      <w:lvlText w:val=""/>
+      <w:lvlJc w:val="left"/>
+      <w:pPr>
+        <w:tabs>
+          <w:tab w:val="num" w:pos="6480"/>
+        </w:tabs>
+        <w:ind w:left="6480" w:hanging="360"/>
+      </w:pPr>
+      <w:rPr>
+        <w:rFonts w:ascii="Wingdings" w:hAnsi="Wingdings" w:hint="default"/>
+        <w:sz w:val="20"/>
+      </w:rPr>
+    </w:lvl>
+  </w:abstractNum>
+  <w:abstractNum w:abstractNumId="7">
+    <w:nsid w:val="4CF77683"/>
+    <w:multiLevelType w:val="multilevel"/>
+    <w:tmpl w:val="B66AAAB6"/>
+    <w:lvl w:ilvl="0">
+      <w:start w:val="1"/>
+      <w:numFmt w:val="decimal"/>
+      <w:lvlText w:val="%1."/>
+      <w:lvlJc w:val="left"/>
+      <w:pPr>
+        <w:tabs>
+          <w:tab w:val="num" w:pos="720"/>
+        </w:tabs>
+        <w:ind w:left="720" w:hanging="360"/>
+      </w:pPr>
+    </w:lvl>
+    <w:lvl w:ilvl="1" w:tentative="1">
+      <w:start w:val="1"/>
+      <w:numFmt w:val="decimal"/>
+      <w:lvlText w:val="%2."/>
+      <w:lvlJc w:val="left"/>
+      <w:pPr>
+        <w:tabs>
+          <w:tab w:val="num" w:pos="1440"/>
+        </w:tabs>
+        <w:ind w:left="1440" w:hanging="360"/>
+      </w:pPr>
+    </w:lvl>
+    <w:lvl w:ilvl="2" w:tentative="1">
+      <w:start w:val="1"/>
+      <w:numFmt w:val="decimal"/>
+      <w:lvlText w:val="%3."/>
+      <w:lvlJc w:val="left"/>
+      <w:pPr>
+        <w:tabs>
+          <w:tab w:val="num" w:pos="2160"/>
+        </w:tabs>
+        <w:ind w:left="2160" w:hanging="360"/>
+      </w:pPr>
+    </w:lvl>
+    <w:lvl w:ilvl="3" w:tentative="1">
+      <w:start w:val="1"/>
+      <w:numFmt w:val="decimal"/>
+      <w:lvlText w:val="%4."/>
+      <w:lvlJc w:val="left"/>
+      <w:pPr>
+        <w:tabs>
+          <w:tab w:val="num" w:pos="2880"/>
+        </w:tabs>
+        <w:ind w:left="2880" w:hanging="360"/>
+      </w:pPr>
+    </w:lvl>
+    <w:lvl w:ilvl="4" w:tentative="1">
+      <w:start w:val="1"/>
+      <w:numFmt w:val="decimal"/>
+      <w:lvlText w:val="%5."/>
+      <w:lvlJc w:val="left"/>
+      <w:pPr>
+        <w:tabs>
+          <w:tab w:val="num" w:pos="3600"/>
+        </w:tabs>
+        <w:ind w:left="3600" w:hanging="360"/>
+      </w:pPr>
+    </w:lvl>
+    <w:lvl w:ilvl="5" w:tentative="1">
+      <w:start w:val="1"/>
+      <w:numFmt w:val="decimal"/>
+      <w:lvlText w:val="%6."/>
+      <w:lvlJc w:val="left"/>
+      <w:pPr>
+        <w:tabs>
+          <w:tab w:val="num" w:pos="4320"/>
+        </w:tabs>
+        <w:ind w:left="4320" w:hanging="360"/>
+      </w:pPr>
+    </w:lvl>
+    <w:lvl w:ilvl="6" w:tentative="1">
+      <w:start w:val="1"/>
+      <w:numFmt w:val="decimal"/>
+      <w:lvlText w:val="%7."/>
+      <w:lvlJc w:val="left"/>
+      <w:pPr>
+        <w:tabs>
+          <w:tab w:val="num" w:pos="5040"/>
+        </w:tabs>
+        <w:ind w:left="5040" w:hanging="360"/>
+      </w:pPr>
+    </w:lvl>
+    <w:lvl w:ilvl="7" w:tentative="1">
+      <w:start w:val="1"/>
+      <w:numFmt w:val="decimal"/>
+      <w:lvlText w:val="%8."/>
+      <w:lvlJc w:val="left"/>
+      <w:pPr>
+        <w:tabs>
+          <w:tab w:val="num" w:pos="5760"/>
+        </w:tabs>
+        <w:ind w:left="5760" w:hanging="360"/>
+      </w:pPr>
+    </w:lvl>
+    <w:lvl w:ilvl="8" w:tentative="1">
+      <w:start w:val="1"/>
+      <w:numFmt w:val="decimal"/>
+      <w:lvlText w:val="%9."/>
+      <w:lvlJc w:val="left"/>
+      <w:pPr>
+        <w:tabs>
+          <w:tab w:val="num" w:pos="6480"/>
+        </w:tabs>
+        <w:ind w:left="6480" w:hanging="360"/>
+      </w:pPr>
+    </w:lvl>
+  </w:abstractNum>
+  <w:abstractNum w:abstractNumId="8">
     <w:nsid w:val="4F844F6D"/>
     <w:multiLevelType w:val="multilevel"/>
     <w:tmpl w:val="9C1ED9B6"/>
@@ -4601,7 +5762,7 @@
       </w:pPr>
     </w:lvl>
   </w:abstractNum>
-  <w:abstractNum w:abstractNumId="6">
+  <w:abstractNum w:abstractNumId="9">
     <w:nsid w:val="50841D3B"/>
     <w:multiLevelType w:val="multilevel"/>
     <w:tmpl w:val="2AF8F368"/>
@@ -4714,7 +5875,7 @@
       </w:pPr>
     </w:lvl>
   </w:abstractNum>
-  <w:abstractNum w:abstractNumId="7">
+  <w:abstractNum w:abstractNumId="10">
     <w:nsid w:val="5C0149AA"/>
     <w:multiLevelType w:val="hybridMultilevel"/>
     <w:tmpl w:val="68808D7C"/>
@@ -4827,7 +5988,7 @@
       </w:rPr>
     </w:lvl>
   </w:abstractNum>
-  <w:abstractNum w:abstractNumId="8">
+  <w:abstractNum w:abstractNumId="11">
     <w:nsid w:val="5DF84BD7"/>
     <w:multiLevelType w:val="multilevel"/>
     <w:tmpl w:val="79EE143A"/>
@@ -4944,7 +6105,124 @@
       </w:pPr>
     </w:lvl>
   </w:abstractNum>
-  <w:abstractNum w:abstractNumId="9">
+  <w:abstractNum w:abstractNumId="12">
+    <w:nsid w:val="5E663A03"/>
+    <w:multiLevelType w:val="multilevel"/>
+    <w:tmpl w:val="8D7A2C02"/>
+    <w:lvl w:ilvl="0">
+      <w:start w:val="1"/>
+      <w:numFmt w:val="decimal"/>
+      <w:lvlText w:val="%1."/>
+      <w:lvlJc w:val="left"/>
+      <w:pPr>
+        <w:tabs>
+          <w:tab w:val="num" w:pos="720"/>
+        </w:tabs>
+        <w:ind w:left="720" w:hanging="360"/>
+      </w:pPr>
+    </w:lvl>
+    <w:lvl w:ilvl="1">
+      <w:start w:val="1"/>
+      <w:numFmt w:val="lowerLetter"/>
+      <w:lvlText w:val="%2."/>
+      <w:lvlJc w:val="left"/>
+      <w:pPr>
+        <w:tabs>
+          <w:tab w:val="num" w:pos="1440"/>
+        </w:tabs>
+        <w:ind w:left="1440" w:hanging="360"/>
+      </w:pPr>
+    </w:lvl>
+    <w:lvl w:ilvl="2">
+      <w:start w:val="1"/>
+      <w:numFmt w:val="bullet"/>
+      <w:lvlText w:val=""/>
+      <w:lvlJc w:val="left"/>
+      <w:pPr>
+        <w:tabs>
+          <w:tab w:val="num" w:pos="2160"/>
+        </w:tabs>
+        <w:ind w:left="2160" w:hanging="360"/>
+      </w:pPr>
+      <w:rPr>
+        <w:rFonts w:ascii="Symbol" w:hAnsi="Symbol" w:hint="default"/>
+        <w:sz w:val="20"/>
+      </w:rPr>
+    </w:lvl>
+    <w:lvl w:ilvl="3" w:tentative="1">
+      <w:start w:val="1"/>
+      <w:numFmt w:val="decimal"/>
+      <w:lvlText w:val="%4."/>
+      <w:lvlJc w:val="left"/>
+      <w:pPr>
+        <w:tabs>
+          <w:tab w:val="num" w:pos="2880"/>
+        </w:tabs>
+        <w:ind w:left="2880" w:hanging="360"/>
+      </w:pPr>
+    </w:lvl>
+    <w:lvl w:ilvl="4" w:tentative="1">
+      <w:start w:val="1"/>
+      <w:numFmt w:val="decimal"/>
+      <w:lvlText w:val="%5."/>
+      <w:lvlJc w:val="left"/>
+      <w:pPr>
+        <w:tabs>
+          <w:tab w:val="num" w:pos="3600"/>
+        </w:tabs>
+        <w:ind w:left="3600" w:hanging="360"/>
+      </w:pPr>
+    </w:lvl>
+    <w:lvl w:ilvl="5" w:tentative="1">
+      <w:start w:val="1"/>
+      <w:numFmt w:val="decimal"/>
+      <w:lvlText w:val="%6."/>
+      <w:lvlJc w:val="left"/>
+      <w:pPr>
+        <w:tabs>
+          <w:tab w:val="num" w:pos="4320"/>
+        </w:tabs>
+        <w:ind w:left="4320" w:hanging="360"/>
+      </w:pPr>
+    </w:lvl>
+    <w:lvl w:ilvl="6" w:tentative="1">
+      <w:start w:val="1"/>
+      <w:numFmt w:val="decimal"/>
+      <w:lvlText w:val="%7."/>
+      <w:lvlJc w:val="left"/>
+      <w:pPr>
+        <w:tabs>
+          <w:tab w:val="num" w:pos="5040"/>
+        </w:tabs>
+        <w:ind w:left="5040" w:hanging="360"/>
+      </w:pPr>
+    </w:lvl>
+    <w:lvl w:ilvl="7" w:tentative="1">
+      <w:start w:val="1"/>
+      <w:numFmt w:val="decimal"/>
+      <w:lvlText w:val="%8."/>
+      <w:lvlJc w:val="left"/>
+      <w:pPr>
+        <w:tabs>
+          <w:tab w:val="num" w:pos="5760"/>
+        </w:tabs>
+        <w:ind w:left="5760" w:hanging="360"/>
+      </w:pPr>
+    </w:lvl>
+    <w:lvl w:ilvl="8" w:tentative="1">
+      <w:start w:val="1"/>
+      <w:numFmt w:val="decimal"/>
+      <w:lvlText w:val="%9."/>
+      <w:lvlJc w:val="left"/>
+      <w:pPr>
+        <w:tabs>
+          <w:tab w:val="num" w:pos="6480"/>
+        </w:tabs>
+        <w:ind w:left="6480" w:hanging="360"/>
+      </w:pPr>
+    </w:lvl>
+  </w:abstractNum>
+  <w:abstractNum w:abstractNumId="13">
     <w:nsid w:val="5F796641"/>
     <w:multiLevelType w:val="multilevel"/>
     <w:tmpl w:val="12B61618"/>
@@ -5065,7 +6343,7 @@
       </w:pPr>
     </w:lvl>
   </w:abstractNum>
-  <w:abstractNum w:abstractNumId="10">
+  <w:abstractNum w:abstractNumId="14">
     <w:nsid w:val="62563EC8"/>
     <w:multiLevelType w:val="multilevel"/>
     <w:tmpl w:val="828825FC"/>
@@ -5178,7 +6456,7 @@
       </w:pPr>
     </w:lvl>
   </w:abstractNum>
-  <w:abstractNum w:abstractNumId="11">
+  <w:abstractNum w:abstractNumId="15">
     <w:nsid w:val="64CD4CE6"/>
     <w:multiLevelType w:val="multilevel"/>
     <w:tmpl w:val="AB18509A"/>
@@ -5291,7 +6569,7 @@
       </w:pPr>
     </w:lvl>
   </w:abstractNum>
-  <w:abstractNum w:abstractNumId="12">
+  <w:abstractNum w:abstractNumId="16">
     <w:nsid w:val="65216421"/>
     <w:multiLevelType w:val="multilevel"/>
     <w:tmpl w:val="200CE142"/>
@@ -5440,7 +6718,7 @@
       </w:rPr>
     </w:lvl>
   </w:abstractNum>
-  <w:abstractNum w:abstractNumId="13">
+  <w:abstractNum w:abstractNumId="17">
     <w:nsid w:val="6DBF00E7"/>
     <w:multiLevelType w:val="multilevel"/>
     <w:tmpl w:val="907A16A2"/>
@@ -5589,7 +6867,7 @@
       </w:rPr>
     </w:lvl>
   </w:abstractNum>
-  <w:abstractNum w:abstractNumId="14">
+  <w:abstractNum w:abstractNumId="18">
     <w:nsid w:val="6DE12A36"/>
     <w:multiLevelType w:val="multilevel"/>
     <w:tmpl w:val="3DD0E55C"/>
@@ -5738,7 +7016,7 @@
       </w:rPr>
     </w:lvl>
   </w:abstractNum>
-  <w:abstractNum w:abstractNumId="15">
+  <w:abstractNum w:abstractNumId="19">
     <w:nsid w:val="6ED0678A"/>
     <w:multiLevelType w:val="multilevel"/>
     <w:tmpl w:val="B3B00324"/>
@@ -5887,7 +7165,7 @@
       </w:rPr>
     </w:lvl>
   </w:abstractNum>
-  <w:abstractNum w:abstractNumId="16">
+  <w:abstractNum w:abstractNumId="20">
     <w:nsid w:val="79D76D48"/>
     <w:multiLevelType w:val="multilevel"/>
     <w:tmpl w:val="895E67C6"/>
@@ -6036,7 +7314,7 @@
       </w:rPr>
     </w:lvl>
   </w:abstractNum>
-  <w:abstractNum w:abstractNumId="17">
+  <w:abstractNum w:abstractNumId="21">
     <w:nsid w:val="7C0F2F3A"/>
     <w:multiLevelType w:val="multilevel"/>
     <w:tmpl w:val="EBC80B0C"/>
@@ -6150,58 +7428,70 @@
     </w:lvl>
   </w:abstractNum>
   <w:num w:numId="1">
-    <w:abstractNumId w:val="9"/>
+    <w:abstractNumId w:val="13"/>
   </w:num>
   <w:num w:numId="2">
-    <w:abstractNumId w:val="13"/>
+    <w:abstractNumId w:val="17"/>
   </w:num>
   <w:num w:numId="3">
-    <w:abstractNumId w:val="17"/>
+    <w:abstractNumId w:val="21"/>
   </w:num>
   <w:num w:numId="4">
     <w:abstractNumId w:val="0"/>
   </w:num>
   <w:num w:numId="5">
-    <w:abstractNumId w:val="15"/>
+    <w:abstractNumId w:val="19"/>
   </w:num>
   <w:num w:numId="6">
-    <w:abstractNumId w:val="7"/>
+    <w:abstractNumId w:val="10"/>
   </w:num>
   <w:num w:numId="7">
     <w:abstractNumId w:val="4"/>
   </w:num>
   <w:num w:numId="8">
-    <w:abstractNumId w:val="12"/>
+    <w:abstractNumId w:val="16"/>
   </w:num>
   <w:num w:numId="9">
-    <w:abstractNumId w:val="6"/>
+    <w:abstractNumId w:val="9"/>
   </w:num>
   <w:num w:numId="10">
     <w:abstractNumId w:val="3"/>
   </w:num>
   <w:num w:numId="11">
-    <w:abstractNumId w:val="16"/>
+    <w:abstractNumId w:val="20"/>
   </w:num>
   <w:num w:numId="12">
-    <w:abstractNumId w:val="11"/>
+    <w:abstractNumId w:val="15"/>
   </w:num>
   <w:num w:numId="13">
     <w:abstractNumId w:val="2"/>
   </w:num>
   <w:num w:numId="14">
+    <w:abstractNumId w:val="18"/>
+  </w:num>
+  <w:num w:numId="15">
     <w:abstractNumId w:val="14"/>
   </w:num>
-  <w:num w:numId="15">
-    <w:abstractNumId w:val="10"/>
-  </w:num>
   <w:num w:numId="16">
-    <w:abstractNumId w:val="5"/>
+    <w:abstractNumId w:val="8"/>
   </w:num>
   <w:num w:numId="17">
-    <w:abstractNumId w:val="8"/>
+    <w:abstractNumId w:val="11"/>
   </w:num>
   <w:num w:numId="18">
     <w:abstractNumId w:val="1"/>
+  </w:num>
+  <w:num w:numId="19">
+    <w:abstractNumId w:val="7"/>
+  </w:num>
+  <w:num w:numId="20">
+    <w:abstractNumId w:val="12"/>
+  </w:num>
+  <w:num w:numId="21">
+    <w:abstractNumId w:val="6"/>
+  </w:num>
+  <w:num w:numId="22">
+    <w:abstractNumId w:val="5"/>
   </w:num>
 </w:numbering>
 </file>

</xml_diff>